<commit_message>
reformating and base of mode prediction and image cropping
</commit_message>
<xml_diff>
--- a/meeting/25-10-2023.docx
+++ b/meeting/25-10-2023.docx
@@ -215,7 +215,13 @@
         <w:t xml:space="preserve">Draft of the proposal written </w:t>
       </w:r>
       <w:r>
-        <w:t>to be send before</w:t>
+        <w:t xml:space="preserve">to be </w:t>
+      </w:r>
+      <w:r>
+        <w:t>sent</w:t>
+      </w:r>
+      <w:r>
+        <w:t xml:space="preserve"> before</w:t>
       </w:r>
       <w:r>
         <w:t xml:space="preserve"> 30-10-2023</w:t>

</xml_diff>